<commit_message>
pmsapp: service with @Injectable()
</commit_message>
<xml_diff>
--- a/images/services.docx
+++ b/images/services.docx
@@ -3,6 +3,92 @@
 <w:document xmlns:wpc="http://schemas.microsoft.com/office/word/2010/wordprocessingCanvas" xmlns:cx="http://schemas.microsoft.com/office/drawing/2014/chartex" xmlns:cx1="http://schemas.microsoft.com/office/drawing/2015/9/8/chartex" xmlns:cx2="http://schemas.microsoft.com/office/drawing/2015/10/21/chartex" xmlns:cx3="http://schemas.microsoft.com/office/drawing/2016/5/9/chartex" xmlns:cx4="http://schemas.microsoft.com/office/drawing/2016/5/10/chartex" xmlns:cx5="http://schemas.microsoft.com/office/drawing/2016/5/11/chartex" xmlns:cx6="http://schemas.microsoft.com/office/drawing/2016/5/12/chartex" xmlns:cx7="http://schemas.microsoft.com/office/drawing/2016/5/13/chartex" xmlns:cx8="http://schemas.microsoft.com/office/drawing/2016/5/14/chartex" xmlns:mc="http://schemas.openxmlformats.org/markup-compatibility/2006" xmlns:aink="http://schemas.microsoft.com/office/drawing/2016/ink" xmlns:am3d="http://schemas.microsoft.com/office/drawing/2017/model3d" xmlns:o="urn:schemas-microsoft-com:office:office" xmlns:r="http://schemas.openxmlformats.org/officeDocument/2006/relationships" xmlns:m="http://schemas.openxmlformats.org/officeDocument/2006/math" xmlns:v="urn:schemas-microsoft-com:vml" xmlns:wp14="http://schemas.microsoft.com/office/word/2010/wordprocessingDrawing" xmlns:wp="http://schemas.openxmlformats.org/drawingml/2006/wordprocessingDrawing" xmlns:w10="urn:schemas-microsoft-com:office:word" xmlns:w="http://schemas.openxmlformats.org/wordprocessingml/2006/main" xmlns:w14="http://schemas.microsoft.com/office/word/2010/wordml" xmlns:w15="http://schemas.microsoft.com/office/word/2012/wordml" xmlns:w16cid="http://schemas.microsoft.com/office/word/2016/wordml/cid" xmlns:w16se="http://schemas.microsoft.com/office/word/2015/wordml/symex" xmlns:wpg="http://schemas.microsoft.com/office/word/2010/wordprocessingGroup" xmlns:wpi="http://schemas.microsoft.com/office/word/2010/wordprocessingInk" xmlns:wne="http://schemas.microsoft.com/office/word/2006/wordml" xmlns:wps="http://schemas.microsoft.com/office/word/2010/wordprocessingShape" mc:Ignorable="w14 w15 w16se w16cid wp14">
   <w:body>
     <w:p>
+      <w:r>
+        <w:rPr>
+          <w:noProof/>
+        </w:rPr>
+        <mc:AlternateContent>
+          <mc:Choice Requires="wps">
+            <w:drawing>
+              <wp:anchor distT="0" distB="0" distL="114300" distR="114300" simplePos="0" relativeHeight="251701248" behindDoc="0" locked="0" layoutInCell="1" allowOverlap="1" wp14:anchorId="5704D164" wp14:editId="3ECB56CC">
+                <wp:simplePos x="0" y="0"/>
+                <wp:positionH relativeFrom="column">
+                  <wp:posOffset>-110067</wp:posOffset>
+                </wp:positionH>
+                <wp:positionV relativeFrom="paragraph">
+                  <wp:posOffset>520700</wp:posOffset>
+                </wp:positionV>
+                <wp:extent cx="1163955" cy="296333"/>
+                <wp:effectExtent l="0" t="0" r="17145" b="27940"/>
+                <wp:wrapNone/>
+                <wp:docPr id="30" name="Text Box 30"/>
+                <wp:cNvGraphicFramePr/>
+                <a:graphic xmlns:a="http://schemas.openxmlformats.org/drawingml/2006/main">
+                  <a:graphicData uri="http://schemas.microsoft.com/office/word/2010/wordprocessingShape">
+                    <wps:wsp>
+                      <wps:cNvSpPr txBox="1"/>
+                      <wps:spPr>
+                        <a:xfrm>
+                          <a:off x="0" y="0"/>
+                          <a:ext cx="1163955" cy="296333"/>
+                        </a:xfrm>
+                        <a:prstGeom prst="rect">
+                          <a:avLst/>
+                        </a:prstGeom>
+                        <a:solidFill>
+                          <a:schemeClr val="lt1"/>
+                        </a:solidFill>
+                        <a:ln w="6350">
+                          <a:solidFill>
+                            <a:prstClr val="black"/>
+                          </a:solidFill>
+                        </a:ln>
+                      </wps:spPr>
+                      <wps:txbx>
+                        <w:txbxContent>
+                          <w:p>
+                            <w:r>
+                              <w:t>@Injectable()</w:t>
+                            </w:r>
+                          </w:p>
+                        </w:txbxContent>
+                      </wps:txbx>
+                      <wps:bodyPr rot="0" spcFirstLastPara="0" vertOverflow="overflow" horzOverflow="overflow" vert="horz" wrap="square" lIns="91440" tIns="45720" rIns="91440" bIns="45720" numCol="1" spcCol="0" rtlCol="0" fromWordArt="0" anchor="t" anchorCtr="0" forceAA="0" compatLnSpc="1">
+                        <a:prstTxWarp prst="textNoShape">
+                          <a:avLst/>
+                        </a:prstTxWarp>
+                        <a:noAutofit/>
+                      </wps:bodyPr>
+                    </wps:wsp>
+                  </a:graphicData>
+                </a:graphic>
+                <wp14:sizeRelV relativeFrom="margin">
+                  <wp14:pctHeight>0</wp14:pctHeight>
+                </wp14:sizeRelV>
+              </wp:anchor>
+            </w:drawing>
+          </mc:Choice>
+          <mc:Fallback>
+            <w:pict>
+              <v:shapetype w14:anchorId="5704D164" id="_x0000_t202" coordsize="21600,21600" o:spt="202" path="m,l,21600r21600,l21600,xe">
+                <v:stroke joinstyle="miter"/>
+                <v:path gradientshapeok="t" o:connecttype="rect"/>
+              </v:shapetype>
+              <v:shape id="Text Box 30" o:spid="_x0000_s1026" type="#_x0000_t202" style="position:absolute;margin-left:-8.65pt;margin-top:41pt;width:91.65pt;height:23.35pt;z-index:251701248;visibility:visible;mso-wrap-style:square;mso-height-percent:0;mso-wrap-distance-left:9pt;mso-wrap-distance-top:0;mso-wrap-distance-right:9pt;mso-wrap-distance-bottom:0;mso-position-horizontal:absolute;mso-position-horizontal-relative:text;mso-position-vertical:absolute;mso-position-vertical-relative:text;mso-height-percent:0;mso-height-relative:margin;v-text-anchor:top" o:gfxdata="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" fillcolor="white [3201]" strokeweight=".5pt">
+                <v:textbox>
+                  <w:txbxContent>
+                    <w:p>
+                      <w:r>
+                        <w:t>@Injectable()</w:t>
+                      </w:r>
+                    </w:p>
+                  </w:txbxContent>
+                </v:textbox>
+              </v:shape>
+            </w:pict>
+          </mc:Fallback>
+        </mc:AlternateContent>
+      </w:r>
       <w:r>
         <w:rPr>
           <w:noProof/>
@@ -70,11 +156,7 @@
           </mc:Choice>
           <mc:Fallback>
             <w:pict>
-              <v:shapetype w14:anchorId="4F241A20" id="_x0000_t202" coordsize="21600,21600" o:spt="202" path="m,l,21600r21600,l21600,xe">
-                <v:stroke joinstyle="miter"/>
-                <v:path gradientshapeok="t" o:connecttype="rect"/>
-              </v:shapetype>
-              <v:shape id="Text Box 29" o:spid="_x0000_s1026" type="#_x0000_t202" style="position:absolute;margin-left:61.45pt;margin-top:-33.3pt;width:112.65pt;height:24.35pt;z-index:251700224;visibility:visible;mso-wrap-style:square;mso-wrap-distance-left:9pt;mso-wrap-distance-top:0;mso-wrap-distance-right:9pt;mso-wrap-distance-bottom:0;mso-position-horizontal:right;mso-position-horizontal-relative:margin;mso-position-vertical:absolute;mso-position-vertical-relative:text;v-text-anchor:top" o:gfxdata="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" fillcolor="white [3201]" strokeweight=".5pt">
+              <v:shape w14:anchorId="4F241A20" id="Text Box 29" o:spid="_x0000_s1027" type="#_x0000_t202" style="position:absolute;margin-left:61.45pt;margin-top:-33.3pt;width:112.65pt;height:24.35pt;z-index:251700224;visibility:visible;mso-wrap-style:square;mso-wrap-distance-left:9pt;mso-wrap-distance-top:0;mso-wrap-distance-right:9pt;mso-wrap-distance-bottom:0;mso-position-horizontal:right;mso-position-horizontal-relative:margin;mso-position-vertical:absolute;mso-position-vertical-relative:text;v-text-anchor:top" o:gfxdata="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" fillcolor="white [3201]" strokeweight=".5pt">
                 <v:textbox>
                   <w:txbxContent>
                     <w:p>
@@ -160,7 +242,7 @@
           </mc:Choice>
           <mc:Fallback>
             <w:pict>
-              <v:shape w14:anchorId="55B4EAB3" id="Text Box 28" o:spid="_x0000_s1027" type="#_x0000_t202" style="position:absolute;margin-left:169.3pt;margin-top:-25.65pt;width:112.65pt;height:24.35pt;z-index:251698176;visibility:visible;mso-wrap-style:square;mso-wrap-distance-left:9pt;mso-wrap-distance-top:0;mso-wrap-distance-right:9pt;mso-wrap-distance-bottom:0;mso-position-horizontal:absolute;mso-position-horizontal-relative:text;mso-position-vertical:absolute;mso-position-vertical-relative:text;v-text-anchor:top" o:gfxdata="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" fillcolor="white [3201]" strokeweight=".5pt">
+              <v:shape w14:anchorId="55B4EAB3" id="Text Box 28" o:spid="_x0000_s1028" type="#_x0000_t202" style="position:absolute;margin-left:169.3pt;margin-top:-25.65pt;width:112.65pt;height:24.35pt;z-index:251698176;visibility:visible;mso-wrap-style:square;mso-wrap-distance-left:9pt;mso-wrap-distance-top:0;mso-wrap-distance-right:9pt;mso-wrap-distance-bottom:0;mso-position-horizontal:absolute;mso-position-horizontal-relative:text;mso-position-vertical:absolute;mso-position-vertical-relative:text;v-text-anchor:top" o:gfxdata="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" fillcolor="white [3201]" strokeweight=".5pt">
                 <v:textbox>
                   <w:txbxContent>
                     <w:p>
@@ -242,7 +324,7 @@
           </mc:Choice>
           <mc:Fallback>
             <w:pict>
-              <v:shape w14:anchorId="4DA1D690" id="Text Box 27" o:spid="_x0000_s1028" type="#_x0000_t202" style="position:absolute;margin-left:-6.35pt;margin-top:-20.35pt;width:112.65pt;height:24.35pt;z-index:251696128;visibility:visible;mso-wrap-style:square;mso-wrap-distance-left:9pt;mso-wrap-distance-top:0;mso-wrap-distance-right:9pt;mso-wrap-distance-bottom:0;mso-position-horizontal:absolute;mso-position-horizontal-relative:text;mso-position-vertical:absolute;mso-position-vertical-relative:text;v-text-anchor:top" o:gfxdata="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" fillcolor="white [3201]" strokeweight=".5pt">
+              <v:shape w14:anchorId="4DA1D690" id="Text Box 27" o:spid="_x0000_s1029" type="#_x0000_t202" style="position:absolute;margin-left:-6.35pt;margin-top:-20.35pt;width:112.65pt;height:24.35pt;z-index:251696128;visibility:visible;mso-wrap-style:square;mso-wrap-distance-left:9pt;mso-wrap-distance-top:0;mso-wrap-distance-right:9pt;mso-wrap-distance-bottom:0;mso-position-horizontal:absolute;mso-position-horizontal-relative:text;mso-position-vertical:absolute;mso-position-vertical-relative:text;v-text-anchor:top" o:gfxdata="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" fillcolor="white [3201]" strokeweight=".5pt">
                 <v:textbox>
                   <w:txbxContent>
                     <w:p>
@@ -324,7 +406,7 @@
           </mc:Choice>
           <mc:Fallback>
             <w:pict>
-              <v:shape w14:anchorId="4B7424BA" id="Text Box 26" o:spid="_x0000_s1029" type="#_x0000_t202" style="position:absolute;margin-left:364.35pt;margin-top:115.3pt;width:114pt;height:19.35pt;z-index:251695104;visibility:visible;mso-wrap-style:square;mso-wrap-distance-left:9pt;mso-wrap-distance-top:0;mso-wrap-distance-right:9pt;mso-wrap-distance-bottom:0;mso-position-horizontal:absolute;mso-position-horizontal-relative:text;mso-position-vertical:absolute;mso-position-vertical-relative:text;v-text-anchor:top" o:gfxdata="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" fillcolor="white [3201]" strokeweight=".5pt">
+              <v:shape w14:anchorId="4B7424BA" id="Text Box 26" o:spid="_x0000_s1030" type="#_x0000_t202" style="position:absolute;margin-left:364.35pt;margin-top:115.3pt;width:114pt;height:19.35pt;z-index:251695104;visibility:visible;mso-wrap-style:square;mso-wrap-distance-left:9pt;mso-wrap-distance-top:0;mso-wrap-distance-right:9pt;mso-wrap-distance-bottom:0;mso-position-horizontal:absolute;mso-position-horizontal-relative:text;mso-position-vertical:absolute;mso-position-vertical-relative:text;v-text-anchor:top" o:gfxdata="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" fillcolor="white [3201]" strokeweight=".5pt">
                 <v:textbox>
                   <w:txbxContent>
                     <w:p>
@@ -407,7 +489,7 @@
           </mc:Choice>
           <mc:Fallback>
             <w:pict>
-              <v:shapetype w14:anchorId="6009B1A8" id="_x0000_t32" coordsize="21600,21600" o:spt="32" o:oned="t" path="m,l21600,21600e" filled="f">
+              <v:shapetype w14:anchorId="6B985F38" id="_x0000_t32" coordsize="21600,21600" o:spt="32" o:oned="t" path="m,l21600,21600e" filled="f">
                 <v:path arrowok="t" fillok="f" o:connecttype="none"/>
                 <o:lock v:ext="edit" shapetype="t"/>
               </v:shapetype>
@@ -483,7 +565,7 @@
           </mc:Choice>
           <mc:Fallback>
             <w:pict>
-              <v:shape w14:anchorId="3796A92E" id="Straight Arrow Connector 24" o:spid="_x0000_s1026" type="#_x0000_t32" style="position:absolute;margin-left:420.65pt;margin-top:27.35pt;width:29.65pt;height:47.6pt;flip:x;z-index:251692032;visibility:visible;mso-wrap-style:square;mso-width-percent:0;mso-height-percent:0;mso-wrap-distance-left:9pt;mso-wrap-distance-top:0;mso-wrap-distance-right:9pt;mso-wrap-distance-bottom:0;mso-position-horizontal:absolute;mso-position-horizontal-relative:text;mso-position-vertical:absolute;mso-position-vertical-relative:text;mso-width-percent:0;mso-height-percent:0;mso-width-relative:margin;mso-height-relative:margin" o:gfxdata="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" strokecolor="black [3213]" strokeweight=".5pt">
+              <v:shape w14:anchorId="3BFE1421" id="Straight Arrow Connector 24" o:spid="_x0000_s1026" type="#_x0000_t32" style="position:absolute;margin-left:420.65pt;margin-top:27.35pt;width:29.65pt;height:47.6pt;flip:x;z-index:251692032;visibility:visible;mso-wrap-style:square;mso-width-percent:0;mso-height-percent:0;mso-wrap-distance-left:9pt;mso-wrap-distance-top:0;mso-wrap-distance-right:9pt;mso-wrap-distance-bottom:0;mso-position-horizontal:absolute;mso-position-horizontal-relative:text;mso-position-vertical:absolute;mso-position-vertical-relative:text;mso-width-percent:0;mso-height-percent:0;mso-width-relative:margin;mso-height-relative:margin" o:gfxdata="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" strokecolor="black [3213]" strokeweight=".5pt">
                 <v:stroke endarrow="block" joinstyle="miter"/>
               </v:shape>
             </w:pict>
@@ -555,7 +637,7 @@
           </mc:Choice>
           <mc:Fallback>
             <w:pict>
-              <v:shape w14:anchorId="240F4750" id="Straight Arrow Connector 25" o:spid="_x0000_s1026" type="#_x0000_t32" style="position:absolute;margin-left:452.35pt;margin-top:27.3pt;width:6.05pt;height:40.3pt;z-index:251693056;visibility:visible;mso-wrap-style:square;mso-width-percent:0;mso-height-percent:0;mso-wrap-distance-left:9pt;mso-wrap-distance-top:0;mso-wrap-distance-right:9pt;mso-wrap-distance-bottom:0;mso-position-horizontal:absolute;mso-position-horizontal-relative:text;mso-position-vertical:absolute;mso-position-vertical-relative:text;mso-width-percent:0;mso-height-percent:0;mso-width-relative:margin;mso-height-relative:margin" o:gfxdata="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" strokecolor="black [3213]" strokeweight=".5pt">
+              <v:shape w14:anchorId="2E1AA933" id="Straight Arrow Connector 25" o:spid="_x0000_s1026" type="#_x0000_t32" style="position:absolute;margin-left:452.35pt;margin-top:27.3pt;width:6.05pt;height:40.3pt;z-index:251693056;visibility:visible;mso-wrap-style:square;mso-width-percent:0;mso-height-percent:0;mso-wrap-distance-left:9pt;mso-wrap-distance-top:0;mso-wrap-distance-right:9pt;mso-wrap-distance-bottom:0;mso-position-horizontal:absolute;mso-position-horizontal-relative:text;mso-position-vertical:absolute;mso-position-vertical-relative:text;mso-width-percent:0;mso-height-percent:0;mso-width-relative:margin;mso-height-relative:margin" o:gfxdata="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" strokecolor="black [3213]" strokeweight=".5pt">
                 <v:stroke endarrow="block" joinstyle="miter"/>
               </v:shape>
             </w:pict>
@@ -637,7 +719,7 @@
           </mc:Choice>
           <mc:Fallback>
             <w:pict>
-              <v:roundrect w14:anchorId="6B745842" id="Rectangle: Rounded Corners 18" o:spid="_x0000_s1030" style="position:absolute;margin-left:338.95pt;margin-top:72.65pt;width:44pt;height:36.65pt;z-index:251685888;visibility:visible;mso-wrap-style:square;mso-wrap-distance-left:9pt;mso-wrap-distance-top:0;mso-wrap-distance-right:9pt;mso-wrap-distance-bottom:0;mso-position-horizontal:absolute;mso-position-horizontal-relative:text;mso-position-vertical:absolute;mso-position-vertical-relative:text;v-text-anchor:middle" arcsize="10923f" o:gfxdata="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" fillcolor="#ed7d31 [3205]" strokecolor="#1f3763 [1604]" strokeweight="1pt">
+              <v:roundrect w14:anchorId="6B745842" id="Rectangle: Rounded Corners 18" o:spid="_x0000_s1031" style="position:absolute;margin-left:338.95pt;margin-top:72.65pt;width:44pt;height:36.65pt;z-index:251685888;visibility:visible;mso-wrap-style:square;mso-wrap-distance-left:9pt;mso-wrap-distance-top:0;mso-wrap-distance-right:9pt;mso-wrap-distance-bottom:0;mso-position-horizontal:absolute;mso-position-horizontal-relative:text;mso-position-vertical:absolute;mso-position-vertical-relative:text;v-text-anchor:middle" arcsize="10923f" o:gfxdata="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" fillcolor="#ed7d31 [3205]" strokecolor="#1f3763 [1604]" strokeweight="1pt">
                 <v:stroke joinstyle="miter"/>
                 <v:textbox>
                   <w:txbxContent>
@@ -731,7 +813,7 @@
           </mc:Choice>
           <mc:Fallback>
             <w:pict>
-              <v:roundrect w14:anchorId="40B0A35C" id="Rectangle: Rounded Corners 19" o:spid="_x0000_s1031" style="position:absolute;margin-left:388.95pt;margin-top:71.35pt;width:44pt;height:36.65pt;z-index:251686912;visibility:visible;mso-wrap-style:square;mso-wrap-distance-left:9pt;mso-wrap-distance-top:0;mso-wrap-distance-right:9pt;mso-wrap-distance-bottom:0;mso-position-horizontal:absolute;mso-position-horizontal-relative:text;mso-position-vertical:absolute;mso-position-vertical-relative:text;v-text-anchor:middle" arcsize="10923f" o:gfxdata="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" fillcolor="#ed7d31 [3205]" strokecolor="#1f3763 [1604]" strokeweight="1pt">
+              <v:roundrect w14:anchorId="40B0A35C" id="Rectangle: Rounded Corners 19" o:spid="_x0000_s1032" style="position:absolute;margin-left:388.95pt;margin-top:71.35pt;width:44pt;height:36.65pt;z-index:251686912;visibility:visible;mso-wrap-style:square;mso-wrap-distance-left:9pt;mso-wrap-distance-top:0;mso-wrap-distance-right:9pt;mso-wrap-distance-bottom:0;mso-position-horizontal:absolute;mso-position-horizontal-relative:text;mso-position-vertical:absolute;mso-position-vertical-relative:text;v-text-anchor:middle" arcsize="10923f" o:gfxdata="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" fillcolor="#ed7d31 [3205]" strokecolor="#1f3763 [1604]" strokeweight="1pt">
                 <v:stroke joinstyle="miter"/>
                 <v:textbox>
                   <w:txbxContent>
@@ -825,7 +907,7 @@
           </mc:Choice>
           <mc:Fallback>
             <w:pict>
-              <v:roundrect w14:anchorId="3A2D94CB" id="Rectangle: Rounded Corners 20" o:spid="_x0000_s1032" style="position:absolute;margin-left:442.65pt;margin-top:68.35pt;width:44pt;height:36.65pt;z-index:251687936;visibility:visible;mso-wrap-style:square;mso-wrap-distance-left:9pt;mso-wrap-distance-top:0;mso-wrap-distance-right:9pt;mso-wrap-distance-bottom:0;mso-position-horizontal:absolute;mso-position-horizontal-relative:text;mso-position-vertical:absolute;mso-position-vertical-relative:text;v-text-anchor:middle" arcsize="10923f" o:gfxdata="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" fillcolor="#ed7d31 [3205]" strokecolor="#1f3763 [1604]" strokeweight="1pt">
+              <v:roundrect w14:anchorId="3A2D94CB" id="Rectangle: Rounded Corners 20" o:spid="_x0000_s1033" style="position:absolute;margin-left:442.65pt;margin-top:68.35pt;width:44pt;height:36.65pt;z-index:251687936;visibility:visible;mso-wrap-style:square;mso-wrap-distance-left:9pt;mso-wrap-distance-top:0;mso-wrap-distance-right:9pt;mso-wrap-distance-bottom:0;mso-position-horizontal:absolute;mso-position-horizontal-relative:text;mso-position-vertical:absolute;mso-position-vertical-relative:text;v-text-anchor:middle" arcsize="10923f" o:gfxdata="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" fillcolor="#ed7d31 [3205]" strokecolor="#1f3763 [1604]" strokeweight="1pt">
                 <v:stroke joinstyle="miter"/>
                 <v:textbox>
                   <w:txbxContent>
@@ -903,7 +985,7 @@
           </mc:Choice>
           <mc:Fallback>
             <w:pict>
-              <v:shape w14:anchorId="58E6DC4B" id="Straight Arrow Connector 22" o:spid="_x0000_s1026" type="#_x0000_t32" style="position:absolute;margin-left:397.3pt;margin-top:26.65pt;width:55pt;height:.65pt;flip:x y;z-index:251689984;visibility:visible;mso-wrap-style:square;mso-wrap-distance-left:9pt;mso-wrap-distance-top:0;mso-wrap-distance-right:9pt;mso-wrap-distance-bottom:0;mso-position-horizontal:absolute;mso-position-horizontal-relative:text;mso-position-vertical:absolute;mso-position-vertical-relative:text" o:gfxdata="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" strokecolor="black [3213]" strokeweight=".5pt">
+              <v:shape w14:anchorId="25CF0147" id="Straight Arrow Connector 22" o:spid="_x0000_s1026" type="#_x0000_t32" style="position:absolute;margin-left:397.3pt;margin-top:26.65pt;width:55pt;height:.65pt;flip:x y;z-index:251689984;visibility:visible;mso-wrap-style:square;mso-wrap-distance-left:9pt;mso-wrap-distance-top:0;mso-wrap-distance-right:9pt;mso-wrap-distance-bottom:0;mso-position-horizontal:absolute;mso-position-horizontal-relative:text;mso-position-vertical:absolute;mso-position-vertical-relative:text" o:gfxdata="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" strokecolor="black [3213]" strokeweight=".5pt">
                 <v:stroke endarrow="block" joinstyle="miter"/>
               </v:shape>
             </w:pict>
@@ -976,7 +1058,7 @@
           </mc:Choice>
           <mc:Fallback>
             <w:pict>
-              <v:oval w14:anchorId="6553F5B7" id="Oval 21" o:spid="_x0000_s1026" style="position:absolute;margin-left:451.6pt;margin-top:10pt;width:36.65pt;height:35.3pt;z-index:251688960;visibility:visible;mso-wrap-style:square;mso-wrap-distance-left:9pt;mso-wrap-distance-top:0;mso-wrap-distance-right:9pt;mso-wrap-distance-bottom:0;mso-position-horizontal:absolute;mso-position-horizontal-relative:text;mso-position-vertical:absolute;mso-position-vertical-relative:text;v-text-anchor:middle" o:gfxdata="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" fillcolor="#8eaadb [1940]" strokecolor="#1f3763 [1604]" strokeweight="1pt">
+              <v:oval w14:anchorId="18198A78" id="Oval 21" o:spid="_x0000_s1026" style="position:absolute;margin-left:451.6pt;margin-top:10pt;width:36.65pt;height:35.3pt;z-index:251688960;visibility:visible;mso-wrap-style:square;mso-wrap-distance-left:9pt;mso-wrap-distance-top:0;mso-wrap-distance-right:9pt;mso-wrap-distance-bottom:0;mso-position-horizontal:absolute;mso-position-horizontal-relative:text;mso-position-vertical:absolute;mso-position-vertical-relative:text;v-text-anchor:middle" o:gfxdata="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" fillcolor="#8eaadb [1940]" strokecolor="#1f3763 [1604]" strokeweight="1pt">
                 <v:stroke joinstyle="miter"/>
               </v:oval>
             </w:pict>
@@ -1058,7 +1140,7 @@
           </mc:Choice>
           <mc:Fallback>
             <w:pict>
-              <v:roundrect w14:anchorId="1E31239C" id="Rectangle: Rounded Corners 17" o:spid="_x0000_s1033" style="position:absolute;margin-left:353.3pt;margin-top:19.35pt;width:44pt;height:36.65pt;z-index:251684864;visibility:visible;mso-wrap-style:square;mso-wrap-distance-left:9pt;mso-wrap-distance-top:0;mso-wrap-distance-right:9pt;mso-wrap-distance-bottom:0;mso-position-horizontal:absolute;mso-position-horizontal-relative:text;mso-position-vertical:absolute;mso-position-vertical-relative:text;v-text-anchor:middle" arcsize="10923f" o:gfxdata="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" fillcolor="#ed7d31 [3205]" strokecolor="#1f3763 [1604]" strokeweight="1pt">
+              <v:roundrect w14:anchorId="1E31239C" id="Rectangle: Rounded Corners 17" o:spid="_x0000_s1034" style="position:absolute;margin-left:353.3pt;margin-top:19.35pt;width:44pt;height:36.65pt;z-index:251684864;visibility:visible;mso-wrap-style:square;mso-wrap-distance-left:9pt;mso-wrap-distance-top:0;mso-wrap-distance-right:9pt;mso-wrap-distance-bottom:0;mso-position-horizontal:absolute;mso-position-horizontal-relative:text;mso-position-vertical:absolute;mso-position-vertical-relative:text;v-text-anchor:middle" arcsize="10923f" o:gfxdata="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" fillcolor="#ed7d31 [3205]" strokecolor="#1f3763 [1604]" strokeweight="1pt">
                 <v:stroke joinstyle="miter"/>
                 <v:textbox>
                   <w:txbxContent>
@@ -1081,7 +1163,7 @@
         <mc:AlternateContent>
           <mc:Choice Requires="wps">
             <w:drawing>
-              <wp:anchor distT="0" distB="0" distL="114300" distR="114300" simplePos="0" relativeHeight="251683840" behindDoc="0" locked="0" layoutInCell="1" allowOverlap="1" wp14:anchorId="05B4F077" wp14:editId="30B6FB32">
+              <wp:anchor distT="0" distB="0" distL="114300" distR="114300" simplePos="0" relativeHeight="251683840" behindDoc="0" locked="0" layoutInCell="1" allowOverlap="1" wp14:anchorId="05B4F077" wp14:editId="3BFD3A30">
                 <wp:simplePos x="0" y="0"/>
                 <wp:positionH relativeFrom="column">
                   <wp:posOffset>4237567</wp:posOffset>
@@ -1140,7 +1222,7 @@
           </mc:Choice>
           <mc:Fallback>
             <w:pict>
-              <v:roundrect w14:anchorId="4B2D4CB9" id="Rectangle: Rounded Corners 16" o:spid="_x0000_s1026" style="position:absolute;margin-left:333.65pt;margin-top:0;width:161pt;height:139.65pt;z-index:251683840;visibility:visible;mso-wrap-style:square;mso-width-percent:0;mso-wrap-distance-left:9pt;mso-wrap-distance-top:0;mso-wrap-distance-right:9pt;mso-wrap-distance-bottom:0;mso-position-horizontal:absolute;mso-position-horizontal-relative:text;mso-position-vertical:absolute;mso-position-vertical-relative:text;mso-width-percent:0;mso-width-relative:margin;v-text-anchor:middle" arcsize="10923f" o:gfxdata="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" fillcolor="#4472c4 [3204]" strokecolor="#1f3763 [1604]" strokeweight="1pt">
+              <v:roundrect w14:anchorId="5CA73828" id="Rectangle: Rounded Corners 16" o:spid="_x0000_s1026" style="position:absolute;margin-left:333.65pt;margin-top:0;width:161pt;height:139.65pt;z-index:251683840;visibility:visible;mso-wrap-style:square;mso-width-percent:0;mso-wrap-distance-left:9pt;mso-wrap-distance-top:0;mso-wrap-distance-right:9pt;mso-wrap-distance-bottom:0;mso-position-horizontal:absolute;mso-position-horizontal-relative:text;mso-position-vertical:absolute;mso-position-vertical-relative:text;mso-width-percent:0;mso-width-relative:margin;v-text-anchor:middle" arcsize="10923f" o:gfxdata="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" fillcolor="#4472c4 [3204]" strokecolor="#1f3763 [1604]" strokeweight="1pt">
                 <v:stroke joinstyle="miter"/>
               </v:roundrect>
             </w:pict>
@@ -1217,7 +1299,7 @@
           </mc:Choice>
           <mc:Fallback>
             <w:pict>
-              <v:shape w14:anchorId="3E5DA019" id="Text Box 15" o:spid="_x0000_s1034" type="#_x0000_t202" style="position:absolute;margin-left:-9.65pt;margin-top:66pt;width:92.65pt;height:53pt;z-index:251681792;visibility:visible;mso-wrap-style:square;mso-width-percent:0;mso-height-percent:0;mso-wrap-distance-left:9pt;mso-wrap-distance-top:0;mso-wrap-distance-right:9pt;mso-wrap-distance-bottom:0;mso-position-horizontal:absolute;mso-position-horizontal-relative:text;mso-position-vertical:absolute;mso-position-vertical-relative:text;mso-width-percent:0;mso-height-percent:0;mso-width-relative:margin;mso-height-relative:margin;v-text-anchor:top" o:gfxdata="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" fillcolor="white [3201]" strokeweight=".5pt">
+              <v:shape w14:anchorId="3E5DA019" id="Text Box 15" o:spid="_x0000_s1035" type="#_x0000_t202" style="position:absolute;margin-left:-9.65pt;margin-top:66pt;width:92.65pt;height:53pt;z-index:251681792;visibility:visible;mso-wrap-style:square;mso-width-percent:0;mso-height-percent:0;mso-wrap-distance-left:9pt;mso-wrap-distance-top:0;mso-wrap-distance-right:9pt;mso-wrap-distance-bottom:0;mso-position-horizontal:absolute;mso-position-horizontal-relative:text;mso-position-vertical:absolute;mso-position-vertical-relative:text;mso-width-percent:0;mso-height-percent:0;mso-width-relative:margin;mso-height-relative:margin;v-text-anchor:top" o:gfxdata="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" fillcolor="white [3201]" strokeweight=".5pt">
                 <v:textbox>
                   <w:txbxContent>
                     <w:p>
@@ -1279,6 +1361,8 @@
                             <w:r>
                               <w:t>module</w:t>
                             </w:r>
+                            <w:bookmarkStart w:id="0" w:name="_GoBack"/>
+                            <w:bookmarkEnd w:id="0"/>
                           </w:p>
                         </w:txbxContent>
                       </wps:txbx>
@@ -1296,13 +1380,15 @@
           </mc:Choice>
           <mc:Fallback>
             <w:pict>
-              <v:shape w14:anchorId="58E94BFC" id="Text Box 14" o:spid="_x0000_s1035" type="#_x0000_t202" style="position:absolute;margin-left:179pt;margin-top:121.35pt;width:114pt;height:19.35pt;z-index:251679744;visibility:visible;mso-wrap-style:square;mso-wrap-distance-left:9pt;mso-wrap-distance-top:0;mso-wrap-distance-right:9pt;mso-wrap-distance-bottom:0;mso-position-horizontal:absolute;mso-position-horizontal-relative:text;mso-position-vertical:absolute;mso-position-vertical-relative:text;v-text-anchor:top" o:gfxdata="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" fillcolor="white [3201]" strokeweight=".5pt">
+              <v:shape w14:anchorId="58E94BFC" id="Text Box 14" o:spid="_x0000_s1036" type="#_x0000_t202" style="position:absolute;margin-left:179pt;margin-top:121.35pt;width:114pt;height:19.35pt;z-index:251679744;visibility:visible;mso-wrap-style:square;mso-wrap-distance-left:9pt;mso-wrap-distance-top:0;mso-wrap-distance-right:9pt;mso-wrap-distance-bottom:0;mso-position-horizontal:absolute;mso-position-horizontal-relative:text;mso-position-vertical:absolute;mso-position-vertical-relative:text;v-text-anchor:top" o:gfxdata="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" fillcolor="white [3201]" strokeweight=".5pt">
                 <v:textbox>
                   <w:txbxContent>
                     <w:p>
                       <w:r>
                         <w:t>module</w:t>
                       </w:r>
+                      <w:bookmarkStart w:id="1" w:name="_GoBack"/>
+                      <w:bookmarkEnd w:id="1"/>
                     </w:p>
                   </w:txbxContent>
                 </v:textbox>
@@ -1379,7 +1465,7 @@
           </mc:Choice>
           <mc:Fallback>
             <w:pict>
-              <v:shape w14:anchorId="1486BEF3" id="Straight Arrow Connector 13" o:spid="_x0000_s1026" type="#_x0000_t32" style="position:absolute;margin-left:254.35pt;margin-top:34.35pt;width:18.35pt;height:38.35pt;flip:x;z-index:251678720;visibility:visible;mso-wrap-style:square;mso-width-percent:0;mso-height-percent:0;mso-wrap-distance-left:9pt;mso-wrap-distance-top:0;mso-wrap-distance-right:9pt;mso-wrap-distance-bottom:0;mso-position-horizontal:absolute;mso-position-horizontal-relative:text;mso-position-vertical:absolute;mso-position-vertical-relative:text;mso-width-percent:0;mso-height-percent:0;mso-width-relative:margin;mso-height-relative:margin" o:gfxdata="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" strokecolor="black [3213]" strokeweight=".5pt">
+              <v:shape w14:anchorId="2D68770A" id="Straight Arrow Connector 13" o:spid="_x0000_s1026" type="#_x0000_t32" style="position:absolute;margin-left:254.35pt;margin-top:34.35pt;width:18.35pt;height:38.35pt;flip:x;z-index:251678720;visibility:visible;mso-wrap-style:square;mso-width-percent:0;mso-height-percent:0;mso-wrap-distance-left:9pt;mso-wrap-distance-top:0;mso-wrap-distance-right:9pt;mso-wrap-distance-bottom:0;mso-position-horizontal:absolute;mso-position-horizontal-relative:text;mso-position-vertical:absolute;mso-position-vertical-relative:text;mso-width-percent:0;mso-height-percent:0;mso-width-relative:margin;mso-height-relative:margin" o:gfxdata="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" strokecolor="black [3213]" strokeweight=".5pt">
                 <v:stroke endarrow="block" joinstyle="miter"/>
               </v:shape>
             </w:pict>
@@ -1454,7 +1540,7 @@
           </mc:Choice>
           <mc:Fallback>
             <w:pict>
-              <v:shape w14:anchorId="295654B4" id="Straight Arrow Connector 12" o:spid="_x0000_s1026" type="#_x0000_t32" style="position:absolute;margin-left:243.35pt;margin-top:34pt;width:29.65pt;height:23.65pt;flip:x;z-index:251676672;visibility:visible;mso-wrap-style:square;mso-width-percent:0;mso-height-percent:0;mso-wrap-distance-left:9pt;mso-wrap-distance-top:0;mso-wrap-distance-right:9pt;mso-wrap-distance-bottom:0;mso-position-horizontal:absolute;mso-position-horizontal-relative:text;mso-position-vertical:absolute;mso-position-vertical-relative:text;mso-width-percent:0;mso-height-percent:0;mso-width-relative:margin;mso-height-relative:margin" o:gfxdata="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" strokecolor="black [3213]" strokeweight=".5pt">
+              <v:shape w14:anchorId="66762458" id="Straight Arrow Connector 12" o:spid="_x0000_s1026" type="#_x0000_t32" style="position:absolute;margin-left:243.35pt;margin-top:34pt;width:29.65pt;height:23.65pt;flip:x;z-index:251676672;visibility:visible;mso-wrap-style:square;mso-width-percent:0;mso-height-percent:0;mso-wrap-distance-left:9pt;mso-wrap-distance-top:0;mso-wrap-distance-right:9pt;mso-wrap-distance-bottom:0;mso-position-horizontal:absolute;mso-position-horizontal-relative:text;mso-position-vertical:absolute;mso-position-vertical-relative:text;mso-width-percent:0;mso-height-percent:0;mso-width-relative:margin;mso-height-relative:margin" o:gfxdata="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" strokecolor="black [3213]" strokeweight=".5pt">
                 <v:stroke endarrow="block" joinstyle="miter"/>
               </v:shape>
             </w:pict>
@@ -1529,7 +1615,7 @@
           </mc:Choice>
           <mc:Fallback>
             <w:pict>
-              <v:shape w14:anchorId="16DC7995" id="Straight Arrow Connector 11" o:spid="_x0000_s1026" type="#_x0000_t32" style="position:absolute;margin-left:230.35pt;margin-top:34.35pt;width:40.65pt;height:10pt;flip:x;z-index:251674624;visibility:visible;mso-wrap-style:square;mso-width-percent:0;mso-height-percent:0;mso-wrap-distance-left:9pt;mso-wrap-distance-top:0;mso-wrap-distance-right:9pt;mso-wrap-distance-bottom:0;mso-position-horizontal:absolute;mso-position-horizontal-relative:text;mso-position-vertical:absolute;mso-position-vertical-relative:text;mso-width-percent:0;mso-height-percent:0;mso-width-relative:margin;mso-height-relative:margin" o:gfxdata="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" strokecolor="black [3213]" strokeweight=".5pt">
+              <v:shape w14:anchorId="444DCF91" id="Straight Arrow Connector 11" o:spid="_x0000_s1026" type="#_x0000_t32" style="position:absolute;margin-left:230.35pt;margin-top:34.35pt;width:40.65pt;height:10pt;flip:x;z-index:251674624;visibility:visible;mso-wrap-style:square;mso-width-percent:0;mso-height-percent:0;mso-wrap-distance-left:9pt;mso-wrap-distance-top:0;mso-wrap-distance-right:9pt;mso-wrap-distance-bottom:0;mso-position-horizontal:absolute;mso-position-horizontal-relative:text;mso-position-vertical:absolute;mso-position-vertical-relative:text;mso-width-percent:0;mso-height-percent:0;mso-width-relative:margin;mso-height-relative:margin" o:gfxdata="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" strokecolor="black [3213]" strokeweight=".5pt">
                 <v:stroke endarrow="block" joinstyle="miter"/>
               </v:shape>
             </w:pict>
@@ -1598,7 +1684,7 @@
           </mc:Choice>
           <mc:Fallback>
             <w:pict>
-              <v:shape w14:anchorId="4D52005B" id="Straight Arrow Connector 10" o:spid="_x0000_s1026" type="#_x0000_t32" style="position:absolute;margin-left:218.35pt;margin-top:32.35pt;width:55pt;height:.65pt;flip:x y;z-index:251672576;visibility:visible;mso-wrap-style:square;mso-wrap-distance-left:9pt;mso-wrap-distance-top:0;mso-wrap-distance-right:9pt;mso-wrap-distance-bottom:0;mso-position-horizontal:absolute;mso-position-horizontal-relative:text;mso-position-vertical:absolute;mso-position-vertical-relative:text" o:gfxdata="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" strokecolor="black [3213]" strokeweight=".5pt">
+              <v:shape w14:anchorId="1832D762" id="Straight Arrow Connector 10" o:spid="_x0000_s1026" type="#_x0000_t32" style="position:absolute;margin-left:218.35pt;margin-top:32.35pt;width:55pt;height:.65pt;flip:x y;z-index:251672576;visibility:visible;mso-wrap-style:square;mso-wrap-distance-left:9pt;mso-wrap-distance-top:0;mso-wrap-distance-right:9pt;mso-wrap-distance-bottom:0;mso-position-horizontal:absolute;mso-position-horizontal-relative:text;mso-position-vertical:absolute;mso-position-vertical-relative:text" o:gfxdata="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" strokecolor="black [3213]" strokeweight=".5pt">
                 <v:stroke endarrow="block" joinstyle="miter"/>
               </v:shape>
             </w:pict>
@@ -1674,7 +1760,7 @@
           </mc:Choice>
           <mc:Fallback>
             <w:pict>
-              <v:oval w14:anchorId="449F26F8" id="Oval 9" o:spid="_x0000_s1026" style="position:absolute;margin-left:272.65pt;margin-top:21.65pt;width:36.65pt;height:35.35pt;z-index:251671552;visibility:visible;mso-wrap-style:square;mso-wrap-distance-left:9pt;mso-wrap-distance-top:0;mso-wrap-distance-right:9pt;mso-wrap-distance-bottom:0;mso-position-horizontal:absolute;mso-position-horizontal-relative:text;mso-position-vertical:absolute;mso-position-vertical-relative:text;v-text-anchor:middle" o:gfxdata="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" fillcolor="#8eaadb [1940]" strokecolor="#1f3763 [1604]" strokeweight="1pt">
+              <v:oval w14:anchorId="4CDC5889" id="Oval 9" o:spid="_x0000_s1026" style="position:absolute;margin-left:272.65pt;margin-top:21.65pt;width:36.65pt;height:35.35pt;z-index:251671552;visibility:visible;mso-wrap-style:square;mso-wrap-distance-left:9pt;mso-wrap-distance-top:0;mso-wrap-distance-right:9pt;mso-wrap-distance-bottom:0;mso-position-horizontal:absolute;mso-position-horizontal-relative:text;mso-position-vertical:absolute;mso-position-vertical-relative:text;v-text-anchor:middle" o:gfxdata="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" fillcolor="#8eaadb [1940]" strokecolor="#1f3763 [1604]" strokeweight="1pt">
                 <v:stroke joinstyle="miter"/>
               </v:oval>
             </w:pict>
@@ -1747,7 +1833,7 @@
           </mc:Choice>
           <mc:Fallback>
             <w:pict>
-              <v:roundrect w14:anchorId="4A071FA1" id="Rectangle: Rounded Corners 4" o:spid="_x0000_s1026" style="position:absolute;margin-left:154.65pt;margin-top:11.65pt;width:161pt;height:139.65pt;z-index:251662336;visibility:visible;mso-wrap-style:square;mso-width-percent:0;mso-wrap-distance-left:9pt;mso-wrap-distance-top:0;mso-wrap-distance-right:9pt;mso-wrap-distance-bottom:0;mso-position-horizontal:absolute;mso-position-horizontal-relative:text;mso-position-vertical:absolute;mso-position-vertical-relative:text;mso-width-percent:0;mso-width-relative:margin;v-text-anchor:middle" arcsize="10923f" o:gfxdata="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" fillcolor="#4472c4 [3204]" strokecolor="#1f3763 [1604]" strokeweight="1pt">
+              <v:roundrect w14:anchorId="5208D994" id="Rectangle: Rounded Corners 4" o:spid="_x0000_s1026" style="position:absolute;margin-left:154.65pt;margin-top:11.65pt;width:161pt;height:139.65pt;z-index:251662336;visibility:visible;mso-wrap-style:square;mso-width-percent:0;mso-wrap-distance-left:9pt;mso-wrap-distance-top:0;mso-wrap-distance-right:9pt;mso-wrap-distance-bottom:0;mso-position-horizontal:absolute;mso-position-horizontal-relative:text;mso-position-vertical:absolute;mso-position-vertical-relative:text;mso-width-percent:0;mso-width-relative:margin;v-text-anchor:middle" arcsize="10923f" o:gfxdata="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" fillcolor="#4472c4 [3204]" strokecolor="#1f3763 [1604]" strokeweight="1pt">
                 <v:stroke joinstyle="miter"/>
               </v:roundrect>
             </w:pict>
@@ -1820,7 +1906,7 @@
           </mc:Choice>
           <mc:Fallback>
             <w:pict>
-              <v:roundrect w14:anchorId="1738B90A" id="Rectangle: Rounded Corners 8" o:spid="_x0000_s1026" style="position:absolute;margin-left:210.35pt;margin-top:67pt;width:44pt;height:36.65pt;z-index:251669504;visibility:visible;mso-wrap-style:square;mso-wrap-distance-left:9pt;mso-wrap-distance-top:0;mso-wrap-distance-right:9pt;mso-wrap-distance-bottom:0;mso-position-horizontal:absolute;mso-position-horizontal-relative:text;mso-position-vertical:absolute;mso-position-vertical-relative:text;v-text-anchor:middle" arcsize="10923f" o:gfxdata="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" fillcolor="#ed7d31 [3205]" strokecolor="#1f3763 [1604]" strokeweight="1pt">
+              <v:roundrect w14:anchorId="1C626F66" id="Rectangle: Rounded Corners 8" o:spid="_x0000_s1026" style="position:absolute;margin-left:210.35pt;margin-top:67pt;width:44pt;height:36.65pt;z-index:251669504;visibility:visible;mso-wrap-style:square;mso-wrap-distance-left:9pt;mso-wrap-distance-top:0;mso-wrap-distance-right:9pt;mso-wrap-distance-bottom:0;mso-position-horizontal:absolute;mso-position-horizontal-relative:text;mso-position-vertical:absolute;mso-position-vertical-relative:text;v-text-anchor:middle" arcsize="10923f" o:gfxdata="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" fillcolor="#ed7d31 [3205]" strokecolor="#1f3763 [1604]" strokeweight="1pt">
                 <v:stroke joinstyle="miter"/>
               </v:roundrect>
             </w:pict>
@@ -1893,7 +1979,7 @@
           </mc:Choice>
           <mc:Fallback>
             <w:pict>
-              <v:roundrect w14:anchorId="0A4CF2C2" id="Rectangle: Rounded Corners 7" o:spid="_x0000_s1026" style="position:absolute;margin-left:198.35pt;margin-top:55pt;width:44pt;height:36.65pt;z-index:251667456;visibility:visible;mso-wrap-style:square;mso-wrap-distance-left:9pt;mso-wrap-distance-top:0;mso-wrap-distance-right:9pt;mso-wrap-distance-bottom:0;mso-position-horizontal:absolute;mso-position-horizontal-relative:text;mso-position-vertical:absolute;mso-position-vertical-relative:text;v-text-anchor:middle" arcsize="10923f" o:gfxdata="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" fillcolor="#ed7d31 [3205]" strokecolor="#1f3763 [1604]" strokeweight="1pt">
+              <v:roundrect w14:anchorId="14D9D73E" id="Rectangle: Rounded Corners 7" o:spid="_x0000_s1026" style="position:absolute;margin-left:198.35pt;margin-top:55pt;width:44pt;height:36.65pt;z-index:251667456;visibility:visible;mso-wrap-style:square;mso-wrap-distance-left:9pt;mso-wrap-distance-top:0;mso-wrap-distance-right:9pt;mso-wrap-distance-bottom:0;mso-position-horizontal:absolute;mso-position-horizontal-relative:text;mso-position-vertical:absolute;mso-position-vertical-relative:text;v-text-anchor:middle" arcsize="10923f" o:gfxdata="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" fillcolor="#ed7d31 [3205]" strokecolor="#1f3763 [1604]" strokeweight="1pt">
                 <v:stroke joinstyle="miter"/>
               </v:roundrect>
             </w:pict>
@@ -1966,7 +2052,7 @@
           </mc:Choice>
           <mc:Fallback>
             <w:pict>
-              <v:roundrect w14:anchorId="618B2D04" id="Rectangle: Rounded Corners 6" o:spid="_x0000_s1026" style="position:absolute;margin-left:186.35pt;margin-top:43pt;width:44pt;height:36.65pt;z-index:251665408;visibility:visible;mso-wrap-style:square;mso-wrap-distance-left:9pt;mso-wrap-distance-top:0;mso-wrap-distance-right:9pt;mso-wrap-distance-bottom:0;mso-position-horizontal:absolute;mso-position-horizontal-relative:text;mso-position-vertical:absolute;mso-position-vertical-relative:text;v-text-anchor:middle" arcsize="10923f" o:gfxdata="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" fillcolor="#ed7d31 [3205]" strokecolor="#1f3763 [1604]" strokeweight="1pt">
+              <v:roundrect w14:anchorId="0519792E" id="Rectangle: Rounded Corners 6" o:spid="_x0000_s1026" style="position:absolute;margin-left:186.35pt;margin-top:43pt;width:44pt;height:36.65pt;z-index:251665408;visibility:visible;mso-wrap-style:square;mso-wrap-distance-left:9pt;mso-wrap-distance-top:0;mso-wrap-distance-right:9pt;mso-wrap-distance-bottom:0;mso-position-horizontal:absolute;mso-position-horizontal-relative:text;mso-position-vertical:absolute;mso-position-vertical-relative:text;v-text-anchor:middle" arcsize="10923f" o:gfxdata="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" fillcolor="#ed7d31 [3205]" strokecolor="#1f3763 [1604]" strokeweight="1pt">
                 <v:stroke joinstyle="miter"/>
               </v:roundrect>
             </w:pict>
@@ -2039,7 +2125,7 @@
           </mc:Choice>
           <mc:Fallback>
             <w:pict>
-              <v:roundrect w14:anchorId="154DC7BA" id="Rectangle: Rounded Corners 5" o:spid="_x0000_s1026" style="position:absolute;margin-left:174.35pt;margin-top:31pt;width:44pt;height:36.65pt;z-index:251663360;visibility:visible;mso-wrap-style:square;mso-wrap-distance-left:9pt;mso-wrap-distance-top:0;mso-wrap-distance-right:9pt;mso-wrap-distance-bottom:0;mso-position-horizontal:absolute;mso-position-horizontal-relative:text;mso-position-vertical:absolute;mso-position-vertical-relative:text;v-text-anchor:middle" arcsize="10923f" o:gfxdata="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" fillcolor="#ed7d31 [3205]" strokecolor="#1f3763 [1604]" strokeweight="1pt">
+              <v:roundrect w14:anchorId="0D79218F" id="Rectangle: Rounded Corners 5" o:spid="_x0000_s1026" style="position:absolute;margin-left:174.35pt;margin-top:31pt;width:44pt;height:36.65pt;z-index:251663360;visibility:visible;mso-wrap-style:square;mso-wrap-distance-left:9pt;mso-wrap-distance-top:0;mso-wrap-distance-right:9pt;mso-wrap-distance-bottom:0;mso-position-horizontal:absolute;mso-position-horizontal-relative:text;mso-position-vertical:absolute;mso-position-vertical-relative:text;v-text-anchor:middle" arcsize="10923f" o:gfxdata="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" fillcolor="#ed7d31 [3205]" strokecolor="#1f3763 [1604]" strokeweight="1pt">
                 <v:stroke joinstyle="miter"/>
               </v:roundrect>
             </w:pict>
@@ -2111,7 +2197,7 @@
           </mc:Choice>
           <mc:Fallback>
             <w:pict>
-              <v:shape w14:anchorId="18EE80C8" id="Straight Arrow Connector 3" o:spid="_x0000_s1026" type="#_x0000_t32" style="position:absolute;margin-left:39pt;margin-top:-24.65pt;width:3.65pt;height:49.65pt;flip:x;z-index:251661312;visibility:visible;mso-wrap-style:square;mso-width-percent:0;mso-height-percent:0;mso-wrap-distance-left:9pt;mso-wrap-distance-top:0;mso-wrap-distance-right:9pt;mso-wrap-distance-bottom:0;mso-position-horizontal:absolute;mso-position-horizontal-relative:text;mso-position-vertical:absolute;mso-position-vertical-relative:text;mso-width-percent:0;mso-height-percent:0;mso-width-relative:margin;mso-height-relative:margin" o:gfxdata="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" strokecolor="#4472c4 [3204]" strokeweight=".5pt">
+              <v:shape w14:anchorId="4858C768" id="Straight Arrow Connector 3" o:spid="_x0000_s1026" type="#_x0000_t32" style="position:absolute;margin-left:39pt;margin-top:-24.65pt;width:3.65pt;height:49.65pt;flip:x;z-index:251661312;visibility:visible;mso-wrap-style:square;mso-width-percent:0;mso-height-percent:0;mso-wrap-distance-left:9pt;mso-wrap-distance-top:0;mso-wrap-distance-right:9pt;mso-wrap-distance-bottom:0;mso-position-horizontal:absolute;mso-position-horizontal-relative:text;mso-position-vertical:absolute;mso-position-vertical-relative:text;mso-width-percent:0;mso-height-percent:0;mso-width-relative:margin;mso-height-relative:margin" o:gfxdata="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" strokecolor="#4472c4 [3204]" strokeweight=".5pt">
                 <v:stroke endarrow="block" joinstyle="miter"/>
               </v:shape>
             </w:pict>
@@ -2181,14 +2267,13 @@
           </mc:Choice>
           <mc:Fallback>
             <w:pict>
-              <v:oval w14:anchorId="1E1F7FEA" id="Oval 2" o:spid="_x0000_s1026" style="position:absolute;margin-left:24.3pt;margin-top:-61pt;width:36.65pt;height:35.35pt;z-index:251660288;visibility:visible;mso-wrap-style:square;mso-wrap-distance-left:9pt;mso-wrap-distance-top:0;mso-wrap-distance-right:9pt;mso-wrap-distance-bottom:0;mso-position-horizontal:absolute;mso-position-horizontal-relative:text;mso-position-vertical:absolute;mso-position-vertical-relative:text;v-text-anchor:middle" o:gfxdata="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" fillcolor="#4472c4 [3204]" strokecolor="#1f3763 [1604]" strokeweight="1pt">
+              <v:oval w14:anchorId="5CDE5276" id="Oval 2" o:spid="_x0000_s1026" style="position:absolute;margin-left:24.3pt;margin-top:-61pt;width:36.65pt;height:35.35pt;z-index:251660288;visibility:visible;mso-wrap-style:square;mso-wrap-distance-left:9pt;mso-wrap-distance-top:0;mso-wrap-distance-right:9pt;mso-wrap-distance-bottom:0;mso-position-horizontal:absolute;mso-position-horizontal-relative:text;mso-position-vertical:absolute;mso-position-vertical-relative:text;v-text-anchor:middle" o:gfxdata="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" fillcolor="#4472c4 [3204]" strokecolor="#1f3763 [1604]" strokeweight="1pt">
                 <v:stroke joinstyle="miter"/>
               </v:oval>
             </w:pict>
           </mc:Fallback>
         </mc:AlternateContent>
       </w:r>
-      <w:bookmarkStart w:id="0" w:name="_GoBack"/>
       <w:r>
         <w:rPr>
           <w:noProof/>
@@ -2252,14 +2337,13 @@
           </mc:Choice>
           <mc:Fallback>
             <w:pict>
-              <v:roundrect w14:anchorId="0FB8215F" id="Rectangle: Rounded Corners 1" o:spid="_x0000_s1026" style="position:absolute;margin-left:-13.8pt;margin-top:26.4pt;width:113.4pt;height:118.2pt;z-index:251659264;visibility:visible;mso-wrap-style:square;mso-wrap-distance-left:9pt;mso-wrap-distance-top:0;mso-wrap-distance-right:9pt;mso-wrap-distance-bottom:0;mso-position-horizontal:absolute;mso-position-horizontal-relative:text;mso-position-vertical:absolute;mso-position-vertical-relative:text;v-text-anchor:middle" arcsize="10923f" o:gfxdata="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" fillcolor="#4472c4 [3204]" strokecolor="#1f3763 [1604]" strokeweight="1pt">
+              <v:roundrect w14:anchorId="3EAFC0B1" id="Rectangle: Rounded Corners 1" o:spid="_x0000_s1026" style="position:absolute;margin-left:-13.8pt;margin-top:26.4pt;width:113.4pt;height:118.2pt;z-index:251659264;visibility:visible;mso-wrap-style:square;mso-wrap-distance-left:9pt;mso-wrap-distance-top:0;mso-wrap-distance-right:9pt;mso-wrap-distance-bottom:0;mso-position-horizontal:absolute;mso-position-horizontal-relative:text;mso-position-vertical:absolute;mso-position-vertical-relative:text;v-text-anchor:middle" arcsize="10923f" o:gfxdata="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" fillcolor="#4472c4 [3204]" strokecolor="#1f3763 [1604]" strokeweight="1pt">
                 <v:stroke joinstyle="miter"/>
               </v:roundrect>
             </w:pict>
           </mc:Fallback>
         </mc:AlternateContent>
       </w:r>
-      <w:bookmarkEnd w:id="0"/>
     </w:p>
     <w:sectPr>
       <w:pgSz w:w="12240" w:h="15840"/>

</xml_diff>